<commit_message>
Update CISC 4900 Project Proposal.docx
</commit_message>
<xml_diff>
--- a/CISC 4900 Project Proposal.docx
+++ b/CISC 4900 Project Proposal.docx
@@ -11,7 +11,16 @@
         </w:rPr>
       </w:pPr>
       <w:r>
-        <w:t>SOC (Sound of Comfort)</w:t>
+        <w:t>CS</w:t>
+      </w:r>
+      <w:r>
+        <w:t xml:space="preserve"> (</w:t>
+      </w:r>
+      <w:r>
+        <w:t>Comfort Sound</w:t>
+      </w:r>
+      <w:r>
+        <w:t>)</w:t>
       </w:r>
     </w:p>
     <w:p>
@@ -1185,7 +1194,13 @@
         </w:rPr>
       </w:pPr>
       <w:r>
-        <w:t>~ March 31: Finish to develop web application (Demo)</w:t>
+        <w:t xml:space="preserve">~ March 31: Finish to develop </w:t>
+      </w:r>
+      <w:r>
+        <w:t>Web-site</w:t>
+      </w:r>
+      <w:r>
+        <w:t xml:space="preserve"> (Demo)</w:t>
       </w:r>
     </w:p>
     <w:p>

</xml_diff>